<commit_message>
File bao cao DoAn
</commit_message>
<xml_diff>
--- a/DoAn.docx
+++ b/DoAn.docx
@@ -159,23 +159,65 @@
         <w:rPr>
           <w:b/>
           <w:color w:val="FF0000"/>
-          <w:sz w:val="40"/>
-          <w:szCs w:val="40"/>
-        </w:rPr>
-      </w:pPr>
-      <w:r>
+          <w:sz w:val="48"/>
+          <w:szCs w:val="48"/>
+        </w:rPr>
+      </w:pPr>
+      <w:r>
+        <w:rPr>
+          <w:b/>
+          <w:color w:val="FF0000"/>
+          <w:sz w:val="48"/>
+          <w:szCs w:val="48"/>
+        </w:rPr>
+        <w:t>BÁO CÁO ĐỒ ÁN</w:t>
+      </w:r>
+    </w:p>
+    <w:p>
+      <w:pPr>
+        <w:ind w:left="0" w:firstLine="0"/>
+        <w:rPr>
+          <w:b/>
+          <w:color w:val="FF0000"/>
+          <w:sz w:val="48"/>
+          <w:szCs w:val="48"/>
+        </w:rPr>
+      </w:pPr>
+      <w:r>
+        <w:rPr>
+          <w:b/>
+          <w:color w:val="FF0000"/>
+          <w:sz w:val="48"/>
+          <w:szCs w:val="48"/>
+        </w:rPr>
+        <w:t>CẤU TRÚC DỮ LIỆU &amp; GIẢI THUẬ</w:t>
+      </w:r>
+      <w:r>
+        <w:rPr>
+          <w:b/>
+          <w:color w:val="FF0000"/>
+          <w:sz w:val="48"/>
+          <w:szCs w:val="48"/>
+        </w:rPr>
+        <w:t>T</w:t>
+      </w:r>
+    </w:p>
+    <w:p>
+      <w:pPr>
+        <w:ind w:left="0" w:firstLine="0"/>
+        <w:jc w:val="left"/>
         <w:rPr>
           <w:b/>
           <w:color w:val="FF0000"/>
           <w:sz w:val="40"/>
           <w:szCs w:val="40"/>
         </w:rPr>
-        <w:t>BÁO CÁO ĐỒ ÁN</w:t>
-      </w:r>
-    </w:p>
-    <w:p>
-      <w:pPr>
-        <w:ind w:left="0" w:firstLine="0"/>
+      </w:pPr>
+    </w:p>
+    <w:p>
+      <w:pPr>
+        <w:ind w:left="0" w:firstLine="0"/>
+        <w:jc w:val="left"/>
         <w:rPr>
           <w:b/>
           <w:color w:val="FF0000"/>
@@ -183,48 +225,6 @@
           <w:szCs w:val="40"/>
         </w:rPr>
       </w:pPr>
-      <w:r>
-        <w:rPr>
-          <w:b/>
-          <w:color w:val="FF0000"/>
-          <w:sz w:val="40"/>
-          <w:szCs w:val="40"/>
-        </w:rPr>
-        <w:t>CẤU TRÚC DỮ LIỆU &amp; GIẢI THUẬ</w:t>
-      </w:r>
-      <w:r>
-        <w:rPr>
-          <w:b/>
-          <w:color w:val="FF0000"/>
-          <w:sz w:val="40"/>
-          <w:szCs w:val="40"/>
-        </w:rPr>
-        <w:t>T</w:t>
-      </w:r>
-    </w:p>
-    <w:p>
-      <w:pPr>
-        <w:ind w:left="1361"/>
-        <w:jc w:val="left"/>
-        <w:rPr>
-          <w:b/>
-          <w:color w:val="FF0000"/>
-          <w:sz w:val="40"/>
-          <w:szCs w:val="40"/>
-        </w:rPr>
-      </w:pPr>
-    </w:p>
-    <w:p>
-      <w:pPr>
-        <w:ind w:left="1361"/>
-        <w:jc w:val="left"/>
-        <w:rPr>
-          <w:b/>
-          <w:color w:val="FF0000"/>
-          <w:sz w:val="40"/>
-          <w:szCs w:val="40"/>
-        </w:rPr>
-      </w:pPr>
     </w:p>
     <w:p>
       <w:pPr>
@@ -265,7 +265,18 @@
           <w:szCs w:val="56"/>
           <w:lang w:eastAsia="vi-VN"/>
         </w:rPr>
-        <w:t>KẾT ĐƠN ĐỂ QUẢN LÍ SẢN PHẨM CỦA CỬA HÀNG</w:t>
+        <w:t>KẾT ĐƠN ĐỂ QUẢN LÍ SẢN PHẨM CỦA CỬA HÀ</w:t>
+      </w:r>
+      <w:bookmarkStart w:id="1" w:name="_GoBack"/>
+      <w:bookmarkEnd w:id="1"/>
+      <w:r>
+        <w:rPr>
+          <w:b/>
+          <w:sz w:val="56"/>
+          <w:szCs w:val="56"/>
+          <w:lang w:eastAsia="vi-VN"/>
+        </w:rPr>
+        <w:t>NG</w:t>
       </w:r>
     </w:p>
     <w:p>
@@ -3601,11 +3612,11 @@
           <w:lang w:eastAsia="vi-VN"/>
         </w:rPr>
       </w:pPr>
-      <w:bookmarkStart w:id="1" w:name="_Toc530948669"/>
-      <w:bookmarkStart w:id="2" w:name="_Toc531187582"/>
-      <w:bookmarkStart w:id="3" w:name="_Toc531188152"/>
-      <w:bookmarkStart w:id="4" w:name="_Toc531188586"/>
-      <w:bookmarkStart w:id="5" w:name="_Toc531640508"/>
+      <w:bookmarkStart w:id="2" w:name="_Toc530948669"/>
+      <w:bookmarkStart w:id="3" w:name="_Toc531187582"/>
+      <w:bookmarkStart w:id="4" w:name="_Toc531188152"/>
+      <w:bookmarkStart w:id="5" w:name="_Toc531188586"/>
+      <w:bookmarkStart w:id="6" w:name="_Toc531640508"/>
       <w:r>
         <w:rPr>
           <w:rFonts w:ascii="Times New Roman" w:hAnsi="Times New Roman" w:cs="Times New Roman"/>
@@ -3616,11 +3627,11 @@
         <w:lastRenderedPageBreak/>
         <w:t>PHẦN MỞ ĐẦU</w:t>
       </w:r>
-      <w:bookmarkEnd w:id="1"/>
       <w:bookmarkEnd w:id="2"/>
       <w:bookmarkEnd w:id="3"/>
       <w:bookmarkEnd w:id="4"/>
       <w:bookmarkEnd w:id="5"/>
+      <w:bookmarkEnd w:id="6"/>
     </w:p>
     <w:p>
       <w:pPr>
@@ -3637,11 +3648,11 @@
           <w:lang w:eastAsia="vi-VN"/>
         </w:rPr>
       </w:pPr>
-      <w:bookmarkStart w:id="6" w:name="_Toc530948670"/>
-      <w:bookmarkStart w:id="7" w:name="_Toc531187583"/>
-      <w:bookmarkStart w:id="8" w:name="_Toc531188153"/>
-      <w:bookmarkStart w:id="9" w:name="_Toc531188587"/>
-      <w:bookmarkStart w:id="10" w:name="_Toc531640509"/>
+      <w:bookmarkStart w:id="7" w:name="_Toc530948670"/>
+      <w:bookmarkStart w:id="8" w:name="_Toc531187583"/>
+      <w:bookmarkStart w:id="9" w:name="_Toc531188153"/>
+      <w:bookmarkStart w:id="10" w:name="_Toc531188587"/>
+      <w:bookmarkStart w:id="11" w:name="_Toc531640509"/>
       <w:r>
         <w:rPr>
           <w:rFonts w:ascii="Times New Roman" w:hAnsi="Times New Roman" w:cs="Times New Roman"/>
@@ -3651,11 +3662,11 @@
         </w:rPr>
         <w:t>Lí do chọn đề tài</w:t>
       </w:r>
-      <w:bookmarkEnd w:id="6"/>
       <w:bookmarkEnd w:id="7"/>
       <w:bookmarkEnd w:id="8"/>
       <w:bookmarkEnd w:id="9"/>
       <w:bookmarkEnd w:id="10"/>
+      <w:bookmarkEnd w:id="11"/>
     </w:p>
     <w:p>
       <w:pPr>
@@ -3915,11 +3926,11 @@
           <w:lang w:eastAsia="vi-VN"/>
         </w:rPr>
       </w:pPr>
-      <w:bookmarkStart w:id="11" w:name="_Toc530948671"/>
-      <w:bookmarkStart w:id="12" w:name="_Toc531187584"/>
-      <w:bookmarkStart w:id="13" w:name="_Toc531188154"/>
-      <w:bookmarkStart w:id="14" w:name="_Toc531188588"/>
-      <w:bookmarkStart w:id="15" w:name="_Toc531640510"/>
+      <w:bookmarkStart w:id="12" w:name="_Toc530948671"/>
+      <w:bookmarkStart w:id="13" w:name="_Toc531187584"/>
+      <w:bookmarkStart w:id="14" w:name="_Toc531188154"/>
+      <w:bookmarkStart w:id="15" w:name="_Toc531188588"/>
+      <w:bookmarkStart w:id="16" w:name="_Toc531640510"/>
       <w:r>
         <w:rPr>
           <w:rFonts w:ascii="Times New Roman" w:hAnsi="Times New Roman" w:cs="Times New Roman"/>
@@ -3929,11 +3940,11 @@
         </w:rPr>
         <w:t>Ý nghĩa đề tài</w:t>
       </w:r>
-      <w:bookmarkEnd w:id="11"/>
       <w:bookmarkEnd w:id="12"/>
       <w:bookmarkEnd w:id="13"/>
       <w:bookmarkEnd w:id="14"/>
       <w:bookmarkEnd w:id="15"/>
+      <w:bookmarkEnd w:id="16"/>
     </w:p>
     <w:p>
       <w:pPr>
@@ -3992,11 +4003,11 @@
           <w:lang w:eastAsia="vi-VN"/>
         </w:rPr>
       </w:pPr>
-      <w:bookmarkStart w:id="16" w:name="_Toc530948672"/>
-      <w:bookmarkStart w:id="17" w:name="_Toc531187585"/>
-      <w:bookmarkStart w:id="18" w:name="_Toc531188155"/>
-      <w:bookmarkStart w:id="19" w:name="_Toc531188589"/>
-      <w:bookmarkStart w:id="20" w:name="_Toc531640511"/>
+      <w:bookmarkStart w:id="17" w:name="_Toc530948672"/>
+      <w:bookmarkStart w:id="18" w:name="_Toc531187585"/>
+      <w:bookmarkStart w:id="19" w:name="_Toc531188155"/>
+      <w:bookmarkStart w:id="20" w:name="_Toc531188589"/>
+      <w:bookmarkStart w:id="21" w:name="_Toc531640511"/>
       <w:r>
         <w:rPr>
           <w:rFonts w:ascii="Times New Roman" w:hAnsi="Times New Roman" w:cs="Times New Roman"/>
@@ -4006,11 +4017,11 @@
         </w:rPr>
         <w:t>Mục đích nghiên cứu</w:t>
       </w:r>
-      <w:bookmarkEnd w:id="16"/>
       <w:bookmarkEnd w:id="17"/>
       <w:bookmarkEnd w:id="18"/>
       <w:bookmarkEnd w:id="19"/>
       <w:bookmarkEnd w:id="20"/>
+      <w:bookmarkEnd w:id="21"/>
       <w:r>
         <w:rPr>
           <w:rFonts w:ascii="Times New Roman" w:hAnsi="Times New Roman" w:cs="Times New Roman"/>
@@ -4078,10 +4089,10 @@
           <w:lang w:eastAsia="vi-VN"/>
         </w:rPr>
       </w:pPr>
-      <w:bookmarkStart w:id="21" w:name="_Toc531188157"/>
-      <w:bookmarkStart w:id="22" w:name="_Toc531188591"/>
-      <w:bookmarkStart w:id="23" w:name="_Toc530948674"/>
+      <w:bookmarkStart w:id="22" w:name="_Toc531188157"/>
+      <w:bookmarkStart w:id="23" w:name="_Toc531188591"/>
       <w:bookmarkStart w:id="24" w:name="_Toc531640512"/>
+      <w:bookmarkStart w:id="25" w:name="_Toc530948674"/>
       <w:r>
         <w:rPr>
           <w:color w:val="0070C0"/>
@@ -4100,8 +4111,8 @@
         </w:rPr>
         <w:t>ứng dụng quản lí bán hàng hiện nay</w:t>
       </w:r>
-      <w:bookmarkEnd w:id="21"/>
       <w:bookmarkEnd w:id="22"/>
+      <w:bookmarkEnd w:id="23"/>
       <w:bookmarkEnd w:id="24"/>
     </w:p>
     <w:p>
@@ -4121,9 +4132,9 @@
           <w:lang w:eastAsia="vi-VN"/>
         </w:rPr>
       </w:pPr>
-      <w:bookmarkStart w:id="25" w:name="_Toc531188158"/>
-      <w:bookmarkStart w:id="26" w:name="_Toc531188592"/>
-      <w:bookmarkStart w:id="27" w:name="_Toc531640513"/>
+      <w:bookmarkStart w:id="26" w:name="_Toc531188158"/>
+      <w:bookmarkStart w:id="27" w:name="_Toc531188592"/>
+      <w:bookmarkStart w:id="28" w:name="_Toc531640513"/>
       <w:r>
         <w:rPr>
           <w:b/>
@@ -4134,9 +4145,9 @@
         </w:rPr>
         <w:t>Ứng dụng quản lí bán hàng mRic</w:t>
       </w:r>
-      <w:bookmarkEnd w:id="25"/>
       <w:bookmarkEnd w:id="26"/>
       <w:bookmarkEnd w:id="27"/>
+      <w:bookmarkEnd w:id="28"/>
     </w:p>
     <w:p>
       <w:pPr>
@@ -4280,7 +4291,7 @@
           <w:lang w:eastAsia="vi-VN"/>
         </w:rPr>
       </w:pPr>
-      <w:bookmarkStart w:id="28" w:name="_Toc531337441"/>
+      <w:bookmarkStart w:id="29" w:name="_Toc531337441"/>
       <w:r>
         <w:t xml:space="preserve">Hình </w:t>
       </w:r>
@@ -4317,7 +4328,7 @@
       <w:r>
         <w:t>: Hình phần mềm quản lí bán hàng mRic</w:t>
       </w:r>
-      <w:bookmarkEnd w:id="28"/>
+      <w:bookmarkEnd w:id="29"/>
     </w:p>
     <w:p>
       <w:pPr>
@@ -4336,9 +4347,9 @@
           <w:lang w:eastAsia="vi-VN"/>
         </w:rPr>
       </w:pPr>
-      <w:bookmarkStart w:id="29" w:name="_Toc531188159"/>
-      <w:bookmarkStart w:id="30" w:name="_Toc531188593"/>
-      <w:bookmarkStart w:id="31" w:name="_Toc531640514"/>
+      <w:bookmarkStart w:id="30" w:name="_Toc531188159"/>
+      <w:bookmarkStart w:id="31" w:name="_Toc531188593"/>
+      <w:bookmarkStart w:id="32" w:name="_Toc531640514"/>
       <w:r>
         <w:rPr>
           <w:b/>
@@ -4359,9 +4370,9 @@
         </w:rPr>
         <w:t xml:space="preserve"> Perfect Sale</w:t>
       </w:r>
-      <w:bookmarkEnd w:id="29"/>
       <w:bookmarkEnd w:id="30"/>
       <w:bookmarkEnd w:id="31"/>
+      <w:bookmarkEnd w:id="32"/>
     </w:p>
     <w:p>
       <w:pPr>
@@ -4727,7 +4738,7 @@
           <w:lang w:eastAsia="vi-VN"/>
         </w:rPr>
       </w:pPr>
-      <w:bookmarkStart w:id="32" w:name="_Toc531337442"/>
+      <w:bookmarkStart w:id="33" w:name="_Toc531337442"/>
       <w:r>
         <w:t xml:space="preserve">Hình </w:t>
       </w:r>
@@ -4764,7 +4775,7 @@
       <w:r>
         <w:t>: Hình phần mềm quản lí bán hàng Perfect Sale</w:t>
       </w:r>
-      <w:bookmarkEnd w:id="32"/>
+      <w:bookmarkEnd w:id="33"/>
     </w:p>
     <w:p>
       <w:pPr>
@@ -4793,9 +4804,9 @@
           <w:lang w:eastAsia="vi-VN"/>
         </w:rPr>
       </w:pPr>
-      <w:bookmarkStart w:id="33" w:name="_Toc531188160"/>
-      <w:bookmarkStart w:id="34" w:name="_Toc531188594"/>
-      <w:bookmarkStart w:id="35" w:name="_Toc531640515"/>
+      <w:bookmarkStart w:id="34" w:name="_Toc531188160"/>
+      <w:bookmarkStart w:id="35" w:name="_Toc531188594"/>
+      <w:bookmarkStart w:id="36" w:name="_Toc531640515"/>
       <w:r>
         <w:rPr>
           <w:color w:val="0070C0"/>
@@ -4805,9 +4816,9 @@
         </w:rPr>
         <w:t>Mục tiêu</w:t>
       </w:r>
-      <w:bookmarkEnd w:id="33"/>
       <w:bookmarkEnd w:id="34"/>
       <w:bookmarkEnd w:id="35"/>
+      <w:bookmarkEnd w:id="36"/>
       <w:r>
         <w:rPr>
           <w:color w:val="0070C0"/>
@@ -4817,7 +4828,7 @@
         </w:rPr>
         <w:t xml:space="preserve"> </w:t>
       </w:r>
-      <w:bookmarkEnd w:id="23"/>
+      <w:bookmarkEnd w:id="25"/>
     </w:p>
     <w:p>
       <w:pPr>
@@ -5289,7 +5300,7 @@
         </w:rPr>
         <w:t>+ Quản lý thông tin các giao dịch đã thực hiện</w:t>
       </w:r>
-      <w:bookmarkStart w:id="36" w:name="_Toc530948675"/>
+      <w:bookmarkStart w:id="37" w:name="_Toc530948675"/>
     </w:p>
     <w:p>
       <w:pPr>
@@ -5306,11 +5317,11 @@
           <w:lang w:eastAsia="vi-VN"/>
         </w:rPr>
       </w:pPr>
-      <w:bookmarkStart w:id="37" w:name="_Toc530948673"/>
-      <w:bookmarkStart w:id="38" w:name="_Toc531187586"/>
-      <w:bookmarkStart w:id="39" w:name="_Toc531188156"/>
-      <w:bookmarkStart w:id="40" w:name="_Toc531188590"/>
-      <w:bookmarkStart w:id="41" w:name="_Toc531640516"/>
+      <w:bookmarkStart w:id="38" w:name="_Toc530948673"/>
+      <w:bookmarkStart w:id="39" w:name="_Toc531187586"/>
+      <w:bookmarkStart w:id="40" w:name="_Toc531188156"/>
+      <w:bookmarkStart w:id="41" w:name="_Toc531188590"/>
+      <w:bookmarkStart w:id="42" w:name="_Toc531640516"/>
       <w:r>
         <w:rPr>
           <w:rFonts w:ascii="Times New Roman" w:hAnsi="Times New Roman" w:cs="Times New Roman"/>
@@ -5320,11 +5331,11 @@
         </w:rPr>
         <w:t>Phương pháp nghiên cứu</w:t>
       </w:r>
-      <w:bookmarkEnd w:id="37"/>
       <w:bookmarkEnd w:id="38"/>
       <w:bookmarkEnd w:id="39"/>
       <w:bookmarkEnd w:id="40"/>
       <w:bookmarkEnd w:id="41"/>
+      <w:bookmarkEnd w:id="42"/>
     </w:p>
     <w:p>
       <w:pPr>
@@ -5450,10 +5461,10 @@
           <w:lang w:eastAsia="vi-VN"/>
         </w:rPr>
       </w:pPr>
-      <w:bookmarkStart w:id="42" w:name="_Toc531187587"/>
-      <w:bookmarkStart w:id="43" w:name="_Toc531188161"/>
-      <w:bookmarkStart w:id="44" w:name="_Toc531188595"/>
-      <w:bookmarkStart w:id="45" w:name="_Toc531640517"/>
+      <w:bookmarkStart w:id="43" w:name="_Toc531187587"/>
+      <w:bookmarkStart w:id="44" w:name="_Toc531188161"/>
+      <w:bookmarkStart w:id="45" w:name="_Toc531188595"/>
+      <w:bookmarkStart w:id="46" w:name="_Toc531640517"/>
       <w:r>
         <w:rPr>
           <w:rFonts w:ascii="Times New Roman" w:hAnsi="Times New Roman" w:cs="Times New Roman"/>
@@ -5462,24 +5473,13 @@
           <w:lang w:eastAsia="vi-VN"/>
         </w:rPr>
         <w:lastRenderedPageBreak/>
-        <w:t>PHẦN N</w:t>
-      </w:r>
-      <w:bookmarkStart w:id="46" w:name="_GoBack"/>
-      <w:bookmarkEnd w:id="46"/>
-      <w:r>
-        <w:rPr>
-          <w:rFonts w:ascii="Times New Roman" w:hAnsi="Times New Roman" w:cs="Times New Roman"/>
-          <w:sz w:val="36"/>
-          <w:szCs w:val="36"/>
-          <w:lang w:eastAsia="vi-VN"/>
-        </w:rPr>
-        <w:t>ỘI DUNG</w:t>
-      </w:r>
-      <w:bookmarkEnd w:id="36"/>
-      <w:bookmarkEnd w:id="42"/>
+        <w:t>PHẦN NỘI DUNG</w:t>
+      </w:r>
+      <w:bookmarkEnd w:id="37"/>
       <w:bookmarkEnd w:id="43"/>
       <w:bookmarkEnd w:id="44"/>
       <w:bookmarkEnd w:id="45"/>
+      <w:bookmarkEnd w:id="46"/>
     </w:p>
     <w:p>
       <w:pPr>
@@ -24687,27 +24687,14 @@
       <w:r>
         <w:t xml:space="preserve">Bảng </w:t>
       </w:r>
-      <w:r>
-        <w:fldChar w:fldCharType="begin"/>
-      </w:r>
-      <w:r>
-        <w:instrText xml:space="preserve"> SEQ Bảng \* ARABIC </w:instrText>
-      </w:r>
-      <w:r>
-        <w:fldChar w:fldCharType="separate"/>
-      </w:r>
-      <w:r>
-        <w:rPr>
-          <w:noProof/>
-        </w:rPr>
-        <w:t>1</w:t>
-      </w:r>
-      <w:r>
-        <w:rPr>
-          <w:noProof/>
-        </w:rPr>
-        <w:fldChar w:fldCharType="end"/>
-      </w:r>
+      <w:fldSimple w:instr=" SEQ Bảng \* ARABIC ">
+        <w:r>
+          <w:rPr>
+            <w:noProof/>
+          </w:rPr>
+          <w:t>1</w:t>
+        </w:r>
+      </w:fldSimple>
       <w:r>
         <w:t>: Bảng phân công công việc</w:t>
       </w:r>
@@ -29018,7 +29005,7 @@
 </file>
 
 <file path=customXml/itemProps1.xml><?xml version="1.0" encoding="utf-8"?>
-<ds:datastoreItem xmlns:ds="http://schemas.openxmlformats.org/officeDocument/2006/customXml" ds:itemID="{6985214B-0AFC-4472-A78D-C2A86648F804}">
+<ds:datastoreItem xmlns:ds="http://schemas.openxmlformats.org/officeDocument/2006/customXml" ds:itemID="{AB592CD5-384B-483E-B1DA-230DE5D7F591}">
   <ds:schemaRefs>
     <ds:schemaRef ds:uri="http://schemas.openxmlformats.org/officeDocument/2006/bibliography"/>
   </ds:schemaRefs>

</xml_diff>